<commit_message>
Added more stuff in provisioning.docx
</commit_message>
<xml_diff>
--- a/common/docs/arch/provisioning.docx
+++ b/common/docs/arch/provisioning.docx
@@ -846,7 +846,14 @@
               <w:rPr>
                 <w:sz w:val="16"/>
               </w:rPr>
-              <w:t xml:space="preserve"> A new node is brought up with no configuration effort. The provisioning is then told about the node (its IP Address). The provisioning server then invokes the ‘acquire’ API on the target node, supplying it with all the information it needs.</w:t>
+              <w:t xml:space="preserve"> A new node is brought up with no configuration effort. The provisioning is then told about </w:t>
+            </w:r>
+            <w:r>
+              <w:rPr>
+                <w:sz w:val="16"/>
+              </w:rPr>
+              <w:lastRenderedPageBreak/>
+              <w:t>the node (its IP Address). The provisioning server then invokes the ‘acquire’ API on the target node, supplying it with all the information it needs.</w:t>
             </w:r>
           </w:p>
         </w:tc>
@@ -867,6 +874,7 @@
               <w:rPr>
                 <w:sz w:val="24"/>
               </w:rPr>
+              <w:lastRenderedPageBreak/>
               <w:t>NODE</w:t>
             </w:r>
           </w:p>
@@ -895,8 +903,6 @@
             <w:r>
               <w:t>Update node specific information like change of log server etc.</w:t>
             </w:r>
-            <w:bookmarkStart w:id="3" w:name="_GoBack"/>
-            <w:bookmarkEnd w:id="3"/>
           </w:p>
         </w:tc>
       </w:tr>
@@ -913,11 +919,11 @@
       <w:pPr>
         <w:pStyle w:val="Heading2"/>
       </w:pPr>
-      <w:bookmarkStart w:id="4" w:name="_Toc321066627"/>
+      <w:bookmarkStart w:id="3" w:name="_Toc321066627"/>
       <w:r>
         <w:t>Admin command &amp; configuration</w:t>
       </w:r>
-      <w:bookmarkEnd w:id="4"/>
+      <w:bookmarkEnd w:id="3"/>
     </w:p>
     <w:p>
       <w:r>
@@ -1253,20 +1259,117 @@
           </w:p>
         </w:tc>
       </w:tr>
+      <w:tr>
+        <w:tc>
+          <w:tcPr>
+            <w:cnfStyle w:val="001000000000" w:firstRow="0" w:lastRow="0" w:firstColumn="1" w:lastColumn="0" w:oddVBand="0" w:evenVBand="0" w:oddHBand="0" w:evenHBand="0" w:firstRowFirstColumn="0" w:firstRowLastColumn="0" w:lastRowFirstColumn="0" w:lastRowLastColumn="0"/>
+            <w:tcW w:w="1809" w:type="dxa"/>
+          </w:tcPr>
+          <w:p>
+            <w:pPr>
+              <w:rPr>
+                <w:sz w:val="24"/>
+              </w:rPr>
+            </w:pPr>
+            <w:r>
+              <w:rPr>
+                <w:sz w:val="24"/>
+              </w:rPr>
+              <w:t>CONFIG</w:t>
+            </w:r>
+          </w:p>
+        </w:tc>
+        <w:tc>
+          <w:tcPr>
+            <w:tcW w:w="1887" w:type="dxa"/>
+          </w:tcPr>
+          <w:p>
+            <w:pPr>
+              <w:cnfStyle w:val="000000000000" w:firstRow="0" w:lastRow="0" w:firstColumn="0" w:lastColumn="0" w:oddVBand="0" w:evenVBand="0" w:oddHBand="0" w:evenHBand="0" w:firstRowFirstColumn="0" w:firstRowLastColumn="0" w:lastRowFirstColumn="0" w:lastRowLastColumn="0"/>
+            </w:pPr>
+            <w:r>
+              <w:t>Dump Config</w:t>
+            </w:r>
+          </w:p>
+        </w:tc>
+        <w:tc>
+          <w:tcPr>
+            <w:tcW w:w="4776" w:type="dxa"/>
+          </w:tcPr>
+          <w:p>
+            <w:pPr>
+              <w:cnfStyle w:val="000000000000" w:firstRow="0" w:lastRow="0" w:firstColumn="0" w:lastColumn="0" w:oddVBand="0" w:evenVBand="0" w:oddHBand="0" w:evenHBand="0" w:firstRowFirstColumn="0" w:firstRowLastColumn="0" w:lastRowFirstColumn="0" w:lastRowLastColumn="0"/>
+            </w:pPr>
+            <w:r>
+              <w:t>Dump config into a JSON file</w:t>
+            </w:r>
+          </w:p>
+        </w:tc>
+      </w:tr>
+      <w:tr>
+        <w:trPr>
+          <w:cnfStyle w:val="000000100000" w:firstRow="0" w:lastRow="0" w:firstColumn="0" w:lastColumn="0" w:oddVBand="0" w:evenVBand="0" w:oddHBand="1" w:evenHBand="0" w:firstRowFirstColumn="0" w:firstRowLastColumn="0" w:lastRowFirstColumn="0" w:lastRowLastColumn="0"/>
+        </w:trPr>
+        <w:tc>
+          <w:tcPr>
+            <w:cnfStyle w:val="001000000000" w:firstRow="0" w:lastRow="0" w:firstColumn="1" w:lastColumn="0" w:oddVBand="0" w:evenVBand="0" w:oddHBand="0" w:evenHBand="0" w:firstRowFirstColumn="0" w:firstRowLastColumn="0" w:lastRowFirstColumn="0" w:lastRowLastColumn="0"/>
+            <w:tcW w:w="1809" w:type="dxa"/>
+          </w:tcPr>
+          <w:p>
+            <w:pPr>
+              <w:rPr>
+                <w:sz w:val="24"/>
+              </w:rPr>
+            </w:pPr>
+            <w:r>
+              <w:rPr>
+                <w:sz w:val="24"/>
+              </w:rPr>
+              <w:t>CONFIG</w:t>
+            </w:r>
+          </w:p>
+        </w:tc>
+        <w:tc>
+          <w:tcPr>
+            <w:tcW w:w="1887" w:type="dxa"/>
+          </w:tcPr>
+          <w:p>
+            <w:pPr>
+              <w:cnfStyle w:val="000000100000" w:firstRow="0" w:lastRow="0" w:firstColumn="0" w:lastColumn="0" w:oddVBand="0" w:evenVBand="0" w:oddHBand="1" w:evenHBand="0" w:firstRowFirstColumn="0" w:firstRowLastColumn="0" w:lastRowFirstColumn="0" w:lastRowLastColumn="0"/>
+            </w:pPr>
+            <w:r>
+              <w:t>Restore Config</w:t>
+            </w:r>
+          </w:p>
+        </w:tc>
+        <w:tc>
+          <w:tcPr>
+            <w:tcW w:w="4776" w:type="dxa"/>
+          </w:tcPr>
+          <w:p>
+            <w:pPr>
+              <w:cnfStyle w:val="000000100000" w:firstRow="0" w:lastRow="0" w:firstColumn="0" w:lastColumn="0" w:oddVBand="0" w:evenVBand="0" w:oddHBand="1" w:evenHBand="0" w:firstRowFirstColumn="0" w:firstRowLastColumn="0" w:lastRowFirstColumn="0" w:lastRowLastColumn="0"/>
+            </w:pPr>
+            <w:r>
+              <w:t>Restore config from a JSON file</w:t>
+            </w:r>
+          </w:p>
+        </w:tc>
+      </w:tr>
     </w:tbl>
     <w:p/>
     <w:p>
       <w:pPr>
         <w:pStyle w:val="Heading2"/>
       </w:pPr>
-      <w:bookmarkStart w:id="5" w:name="_Toc321066628"/>
+      <w:bookmarkStart w:id="4" w:name="_Toc321066628"/>
       <w:r>
         <w:t>Monitoring</w:t>
       </w:r>
       <w:r>
         <w:t xml:space="preserve"> &amp; Keepalives</w:t>
       </w:r>
-      <w:bookmarkEnd w:id="5"/>
+      <w:bookmarkEnd w:id="4"/>
     </w:p>
     <w:p>
       <w:r>
@@ -1460,9 +1563,62 @@
           <w:p>
             <w:pPr>
               <w:cnfStyle w:val="000000000000" w:firstRow="0" w:lastRow="0" w:firstColumn="0" w:lastColumn="0" w:oddVBand="0" w:evenVBand="0" w:oddHBand="0" w:evenHBand="0" w:firstRowFirstColumn="0" w:firstRowLastColumn="0" w:lastRowFirstColumn="0" w:lastRowLastColumn="0"/>
+              <w:rPr>
+                <w:color w:val="FF0000"/>
+                <w:sz w:val="16"/>
+              </w:rPr>
             </w:pPr>
             <w:r>
               <w:t>Periodic node health status</w:t>
+            </w:r>
+            <w:r>
+              <w:rPr>
+                <w:color w:val="FF0000"/>
+                <w:sz w:val="16"/>
+              </w:rPr>
+              <w:t xml:space="preserve"> (still debating whether this should be a push or a pull. If the node goes down these messages will not come. Which means, the provisioning will have to ‘guess’ </w:t>
+            </w:r>
+            <w:r>
+              <w:rPr>
+                <w:color w:val="FF0000"/>
+                <w:sz w:val="16"/>
+              </w:rPr>
+              <w:t>that Oh! No message since X minutes, so possibly the node is down. This implies that the provisioning will have to maintain a timer. So if it _has_ to, then why not the provisionin</w:t>
+            </w:r>
+            <w:r>
+              <w:rPr>
+                <w:color w:val="FF0000"/>
+                <w:sz w:val="16"/>
+              </w:rPr>
+              <w:t>g server itself poll for health</w:t>
+            </w:r>
+            <w:r>
+              <w:rPr>
+                <w:color w:val="FF0000"/>
+                <w:sz w:val="16"/>
+              </w:rPr>
+              <w:t>?</w:t>
+            </w:r>
+            <w:r>
+              <w:rPr>
+                <w:color w:val="FF0000"/>
+                <w:sz w:val="16"/>
+              </w:rPr>
+              <w:t xml:space="preserve"> That way the logic of determining if a node is down become very natural</w:t>
+            </w:r>
+            <w:r>
+              <w:rPr>
+                <w:color w:val="FF0000"/>
+                <w:sz w:val="16"/>
+              </w:rPr>
+              <w:t>)</w:t>
+            </w:r>
+            <w:r>
+              <w:rPr>
+                <w:color w:val="FF0000"/>
+                <w:sz w:val="16"/>
+              </w:rPr>
+              <w:t>. This applies to the ping/pong scenario as well.</w:t>
             </w:r>
           </w:p>
         </w:tc>
@@ -1513,6 +1669,53 @@
             </w:pPr>
             <w:r>
               <w:t>Including all state transitions</w:t>
+            </w:r>
+          </w:p>
+        </w:tc>
+      </w:tr>
+      <w:tr>
+        <w:tc>
+          <w:tcPr>
+            <w:tcW w:w="1809" w:type="dxa"/>
+          </w:tcPr>
+          <w:p>
+            <w:pPr>
+              <w:cnfStyle w:val="001000000000" w:firstRow="0" w:lastRow="0" w:firstColumn="1" w:lastColumn="0" w:oddVBand="0" w:evenVBand="0" w:oddHBand="0" w:evenHBand="0" w:firstRowFirstColumn="0" w:firstRowLastColumn="0" w:lastRowFirstColumn="0" w:lastRowLastColumn="0"/>
+              <w:rPr>
+                <w:sz w:val="24"/>
+              </w:rPr>
+            </w:pPr>
+            <w:r>
+              <w:rPr>
+                <w:sz w:val="24"/>
+              </w:rPr>
+              <w:t>Feedback</w:t>
+            </w:r>
+          </w:p>
+        </w:tc>
+        <w:tc>
+          <w:tcPr>
+            <w:tcW w:w="1887" w:type="dxa"/>
+          </w:tcPr>
+          <w:p>
+            <w:r>
+              <w:t>Async Notifications</w:t>
+            </w:r>
+          </w:p>
+        </w:tc>
+        <w:tc>
+          <w:tcPr>
+            <w:tcW w:w="4776" w:type="dxa"/>
+          </w:tcPr>
+          <w:p>
+            <w:r>
+              <w:t xml:space="preserve">Event driven asynchronous notifications, usually for </w:t>
+            </w:r>
+            <w:r>
+              <w:t xml:space="preserve">fatal </w:t>
+            </w:r>
+            <w:r>
+              <w:t>errors.</w:t>
             </w:r>
           </w:p>
         </w:tc>
@@ -1667,6 +1870,7 @@
         <w:pStyle w:val="Heading1"/>
       </w:pPr>
       <w:r>
+        <w:lastRenderedPageBreak/>
         <w:t>Appendix A – Data maintained</w:t>
       </w:r>
     </w:p>
@@ -1950,6 +2154,519 @@
             </w:pPr>
             <w:r>
               <w:t>Up, Down or Unknown</w:t>
+            </w:r>
+          </w:p>
+        </w:tc>
+      </w:tr>
+      <w:tr>
+        <w:trPr>
+          <w:cnfStyle w:val="000000100000" w:firstRow="0" w:lastRow="0" w:firstColumn="0" w:lastColumn="0" w:oddVBand="0" w:evenVBand="0" w:oddHBand="1" w:evenHBand="0" w:firstRowFirstColumn="0" w:firstRowLastColumn="0" w:lastRowFirstColumn="0" w:lastRowLastColumn="0"/>
+        </w:trPr>
+        <w:tc>
+          <w:tcPr>
+            <w:cnfStyle w:val="001000000000" w:firstRow="0" w:lastRow="0" w:firstColumn="1" w:lastColumn="0" w:oddVBand="0" w:evenVBand="0" w:oddHBand="0" w:evenHBand="0" w:firstRowFirstColumn="0" w:firstRowLastColumn="0" w:lastRowFirstColumn="0" w:lastRowLastColumn="0"/>
+            <w:tcW w:w="2376" w:type="dxa"/>
+          </w:tcPr>
+          <w:p>
+            <w:pPr>
+              <w:ind w:right="885"/>
+              <w:rPr>
+                <w:b w:val="0"/>
+                <w:sz w:val="18"/>
+              </w:rPr>
+            </w:pPr>
+            <w:r>
+              <w:rPr>
+                <w:b w:val="0"/>
+                <w:sz w:val="18"/>
+              </w:rPr>
+              <w:t>Firmware version</w:t>
+            </w:r>
+          </w:p>
+        </w:tc>
+        <w:tc>
+          <w:tcPr>
+            <w:tcW w:w="6094" w:type="dxa"/>
+          </w:tcPr>
+          <w:p>
+            <w:pPr>
+              <w:ind w:right="885"/>
+              <w:cnfStyle w:val="000000100000" w:firstRow="0" w:lastRow="0" w:firstColumn="0" w:lastColumn="0" w:oddVBand="0" w:evenVBand="0" w:oddHBand="1" w:evenHBand="0" w:firstRowFirstColumn="0" w:firstRowLastColumn="0" w:lastRowFirstColumn="0" w:lastRowLastColumn="0"/>
+              <w:rPr>
+                <w:color w:val="FF0000"/>
+                <w:sz w:val="16"/>
+              </w:rPr>
+            </w:pPr>
+            <w:r>
+              <w:t xml:space="preserve">Which version of the session are we running this node on </w:t>
+            </w:r>
+            <w:r>
+              <w:rPr>
+                <w:color w:val="FF0000"/>
+                <w:sz w:val="16"/>
+              </w:rPr>
+              <w:t>(or should it be on a per session basis?)</w:t>
+            </w:r>
+            <w:bookmarkStart w:id="5" w:name="_GoBack"/>
+            <w:bookmarkEnd w:id="5"/>
+          </w:p>
+        </w:tc>
+      </w:tr>
+    </w:tbl>
+    <w:p/>
+    <w:tbl>
+      <w:tblPr>
+        <w:tblStyle w:val="LightShading-Accent2"/>
+        <w:tblW w:w="8470" w:type="dxa"/>
+        <w:tblCellMar>
+          <w:top w:w="57" w:type="dxa"/>
+        </w:tblCellMar>
+        <w:tblLook w:val="04A0" w:firstRow="1" w:lastRow="0" w:firstColumn="1" w:lastColumn="0" w:noHBand="0" w:noVBand="1"/>
+      </w:tblPr>
+      <w:tblGrid>
+        <w:gridCol w:w="2376"/>
+        <w:gridCol w:w="6094"/>
+      </w:tblGrid>
+      <w:tr>
+        <w:trPr>
+          <w:cnfStyle w:val="100000000000" w:firstRow="1" w:lastRow="0" w:firstColumn="0" w:lastColumn="0" w:oddVBand="0" w:evenVBand="0" w:oddHBand="0" w:evenHBand="0" w:firstRowFirstColumn="0" w:firstRowLastColumn="0" w:lastRowFirstColumn="0" w:lastRowLastColumn="0"/>
+        </w:trPr>
+        <w:tc>
+          <w:tcPr>
+            <w:cnfStyle w:val="001000000000" w:firstRow="0" w:lastRow="0" w:firstColumn="1" w:lastColumn="0" w:oddVBand="0" w:evenVBand="0" w:oddHBand="0" w:evenHBand="0" w:firstRowFirstColumn="0" w:firstRowLastColumn="0" w:lastRowFirstColumn="0" w:lastRowLastColumn="0"/>
+            <w:tcW w:w="8470" w:type="dxa"/>
+            <w:gridSpan w:val="2"/>
+          </w:tcPr>
+          <w:p>
+            <w:pPr>
+              <w:ind w:right="885"/>
+              <w:rPr>
+                <w:sz w:val="24"/>
+              </w:rPr>
+            </w:pPr>
+            <w:r>
+              <w:rPr>
+                <w:sz w:val="24"/>
+              </w:rPr>
+              <w:t>RESOURCE Configuration</w:t>
+            </w:r>
+          </w:p>
+        </w:tc>
+      </w:tr>
+      <w:tr>
+        <w:trPr>
+          <w:cnfStyle w:val="000000100000" w:firstRow="0" w:lastRow="0" w:firstColumn="0" w:lastColumn="0" w:oddVBand="0" w:evenVBand="0" w:oddHBand="1" w:evenHBand="0" w:firstRowFirstColumn="0" w:firstRowLastColumn="0" w:lastRowFirstColumn="0" w:lastRowLastColumn="0"/>
+        </w:trPr>
+        <w:tc>
+          <w:tcPr>
+            <w:cnfStyle w:val="001000000000" w:firstRow="0" w:lastRow="0" w:firstColumn="1" w:lastColumn="0" w:oddVBand="0" w:evenVBand="0" w:oddHBand="0" w:evenHBand="0" w:firstRowFirstColumn="0" w:firstRowLastColumn="0" w:lastRowFirstColumn="0" w:lastRowLastColumn="0"/>
+            <w:tcW w:w="2376" w:type="dxa"/>
+          </w:tcPr>
+          <w:p>
+            <w:pPr>
+              <w:ind w:right="885"/>
+              <w:rPr>
+                <w:b w:val="0"/>
+                <w:sz w:val="18"/>
+              </w:rPr>
+            </w:pPr>
+            <w:r>
+              <w:rPr>
+                <w:b w:val="0"/>
+                <w:sz w:val="18"/>
+              </w:rPr>
+              <w:t>Log Servers</w:t>
+            </w:r>
+          </w:p>
+        </w:tc>
+        <w:tc>
+          <w:tcPr>
+            <w:tcW w:w="6094" w:type="dxa"/>
+          </w:tcPr>
+          <w:p>
+            <w:pPr>
+              <w:ind w:right="885"/>
+              <w:cnfStyle w:val="000000100000" w:firstRow="0" w:lastRow="0" w:firstColumn="0" w:lastColumn="0" w:oddVBand="0" w:evenVBand="0" w:oddHBand="1" w:evenHBand="0" w:firstRowFirstColumn="0" w:firstRowLastColumn="0" w:lastRowFirstColumn="0" w:lastRowLastColumn="0"/>
+            </w:pPr>
+            <w:r>
+              <w:t>Multiple log servers (fail safe redundancy)</w:t>
+            </w:r>
+          </w:p>
+        </w:tc>
+      </w:tr>
+      <w:tr>
+        <w:tc>
+          <w:tcPr>
+            <w:cnfStyle w:val="001000000000" w:firstRow="0" w:lastRow="0" w:firstColumn="1" w:lastColumn="0" w:oddVBand="0" w:evenVBand="0" w:oddHBand="0" w:evenHBand="0" w:firstRowFirstColumn="0" w:firstRowLastColumn="0" w:lastRowFirstColumn="0" w:lastRowLastColumn="0"/>
+            <w:tcW w:w="2376" w:type="dxa"/>
+          </w:tcPr>
+          <w:p>
+            <w:pPr>
+              <w:ind w:right="885"/>
+              <w:rPr>
+                <w:b w:val="0"/>
+                <w:sz w:val="24"/>
+              </w:rPr>
+            </w:pPr>
+            <w:r>
+              <w:rPr>
+                <w:b w:val="0"/>
+                <w:sz w:val="18"/>
+              </w:rPr>
+              <w:t>AV configuration</w:t>
+            </w:r>
+          </w:p>
+        </w:tc>
+        <w:tc>
+          <w:tcPr>
+            <w:tcW w:w="6094" w:type="dxa"/>
+          </w:tcPr>
+          <w:p>
+            <w:pPr>
+              <w:pStyle w:val="ListParagraph"/>
+              <w:numPr>
+                <w:ilvl w:val="0"/>
+                <w:numId w:val="2"/>
+              </w:numPr>
+              <w:ind w:right="885"/>
+              <w:cnfStyle w:val="000000000000" w:firstRow="0" w:lastRow="0" w:firstColumn="0" w:lastColumn="0" w:oddVBand="0" w:evenVBand="0" w:oddHBand="0" w:evenHBand="0" w:firstRowFirstColumn="0" w:firstRowLastColumn="0" w:lastRowFirstColumn="0" w:lastRowLastColumn="0"/>
+              <w:rPr>
+                <w:sz w:val="18"/>
+              </w:rPr>
+            </w:pPr>
+            <w:r>
+              <w:rPr>
+                <w:sz w:val="18"/>
+              </w:rPr>
+              <w:t>Media servers address(es)</w:t>
+            </w:r>
+            <w:r>
+              <w:rPr>
+                <w:sz w:val="18"/>
+              </w:rPr>
+              <w:t xml:space="preserve"> – mostly same for Tokbox</w:t>
+            </w:r>
+          </w:p>
+          <w:p>
+            <w:pPr>
+              <w:pStyle w:val="ListParagraph"/>
+              <w:numPr>
+                <w:ilvl w:val="0"/>
+                <w:numId w:val="2"/>
+              </w:numPr>
+              <w:ind w:right="885"/>
+              <w:cnfStyle w:val="000000000000" w:firstRow="0" w:lastRow="0" w:firstColumn="0" w:lastColumn="0" w:oddVBand="0" w:evenVBand="0" w:oddHBand="0" w:evenHBand="0" w:firstRowFirstColumn="0" w:firstRowLastColumn="0" w:lastRowFirstColumn="0" w:lastRowLastColumn="0"/>
+              <w:rPr>
+                <w:sz w:val="18"/>
+              </w:rPr>
+            </w:pPr>
+            <w:r>
+              <w:rPr>
+                <w:sz w:val="18"/>
+              </w:rPr>
+              <w:t>Secret keys, licensing information</w:t>
+            </w:r>
+          </w:p>
+          <w:p>
+            <w:pPr>
+              <w:pStyle w:val="ListParagraph"/>
+              <w:numPr>
+                <w:ilvl w:val="0"/>
+                <w:numId w:val="2"/>
+              </w:numPr>
+              <w:ind w:right="885"/>
+              <w:cnfStyle w:val="000000000000" w:firstRow="0" w:lastRow="0" w:firstColumn="0" w:lastColumn="0" w:oddVBand="0" w:evenVBand="0" w:oddHBand="0" w:evenHBand="0" w:firstRowFirstColumn="0" w:firstRowLastColumn="0" w:lastRowFirstColumn="0" w:lastRowLastColumn="0"/>
+              <w:rPr>
+                <w:sz w:val="18"/>
+              </w:rPr>
+            </w:pPr>
+            <w:r>
+              <w:rPr>
+                <w:sz w:val="18"/>
+              </w:rPr>
+              <w:t>Chrome/Firefox extension URL</w:t>
+            </w:r>
+          </w:p>
+        </w:tc>
+      </w:tr>
+      <w:tr>
+        <w:trPr>
+          <w:cnfStyle w:val="000000100000" w:firstRow="0" w:lastRow="0" w:firstColumn="0" w:lastColumn="0" w:oddVBand="0" w:evenVBand="0" w:oddHBand="1" w:evenHBand="0" w:firstRowFirstColumn="0" w:firstRowLastColumn="0" w:lastRowFirstColumn="0" w:lastRowLastColumn="0"/>
+        </w:trPr>
+        <w:tc>
+          <w:tcPr>
+            <w:cnfStyle w:val="001000000000" w:firstRow="0" w:lastRow="0" w:firstColumn="1" w:lastColumn="0" w:oddVBand="0" w:evenVBand="0" w:oddHBand="0" w:evenHBand="0" w:firstRowFirstColumn="0" w:firstRowLastColumn="0" w:lastRowFirstColumn="0" w:lastRowLastColumn="0"/>
+            <w:tcW w:w="2376" w:type="dxa"/>
+          </w:tcPr>
+          <w:p>
+            <w:pPr>
+              <w:ind w:right="885"/>
+              <w:rPr>
+                <w:b w:val="0"/>
+                <w:sz w:val="18"/>
+              </w:rPr>
+            </w:pPr>
+            <w:r>
+              <w:rPr>
+                <w:b w:val="0"/>
+                <w:sz w:val="18"/>
+              </w:rPr>
+              <w:t>Content</w:t>
+            </w:r>
+          </w:p>
+        </w:tc>
+        <w:tc>
+          <w:tcPr>
+            <w:tcW w:w="6094" w:type="dxa"/>
+          </w:tcPr>
+          <w:p>
+            <w:pPr>
+              <w:pStyle w:val="ListParagraph"/>
+              <w:numPr>
+                <w:ilvl w:val="0"/>
+                <w:numId w:val="2"/>
+              </w:numPr>
+              <w:ind w:right="885"/>
+              <w:cnfStyle w:val="000000100000" w:firstRow="0" w:lastRow="0" w:firstColumn="0" w:lastColumn="0" w:oddVBand="0" w:evenVBand="0" w:oddHBand="1" w:evenHBand="0" w:firstRowFirstColumn="0" w:firstRowLastColumn="0" w:lastRowFirstColumn="0" w:lastRowLastColumn="0"/>
+              <w:rPr>
+                <w:sz w:val="18"/>
+              </w:rPr>
+            </w:pPr>
+            <w:r>
+              <w:rPr>
+                <w:sz w:val="18"/>
+              </w:rPr>
+              <w:t>Content Server address</w:t>
+            </w:r>
+          </w:p>
+          <w:p>
+            <w:pPr>
+              <w:pStyle w:val="ListParagraph"/>
+              <w:numPr>
+                <w:ilvl w:val="0"/>
+                <w:numId w:val="2"/>
+              </w:numPr>
+              <w:ind w:right="885"/>
+              <w:cnfStyle w:val="000000100000" w:firstRow="0" w:lastRow="0" w:firstColumn="0" w:lastColumn="0" w:oddVBand="0" w:evenVBand="0" w:oddHBand="1" w:evenHBand="0" w:firstRowFirstColumn="0" w:firstRowLastColumn="0" w:lastRowFirstColumn="0" w:lastRowLastColumn="0"/>
+              <w:rPr>
+                <w:sz w:val="18"/>
+              </w:rPr>
+            </w:pPr>
+            <w:r>
+              <w:rPr>
+                <w:sz w:val="18"/>
+              </w:rPr>
+              <w:t>Amazon keys etc</w:t>
+            </w:r>
+          </w:p>
+        </w:tc>
+      </w:tr>
+      <w:tr>
+        <w:tc>
+          <w:tcPr>
+            <w:cnfStyle w:val="001000000000" w:firstRow="0" w:lastRow="0" w:firstColumn="1" w:lastColumn="0" w:oddVBand="0" w:evenVBand="0" w:oddHBand="0" w:evenHBand="0" w:firstRowFirstColumn="0" w:firstRowLastColumn="0" w:lastRowFirstColumn="0" w:lastRowLastColumn="0"/>
+            <w:tcW w:w="2376" w:type="dxa"/>
+          </w:tcPr>
+          <w:p>
+            <w:pPr>
+              <w:ind w:right="885"/>
+              <w:rPr>
+                <w:b w:val="0"/>
+                <w:sz w:val="18"/>
+              </w:rPr>
+            </w:pPr>
+            <w:r>
+              <w:rPr>
+                <w:b w:val="0"/>
+                <w:sz w:val="18"/>
+              </w:rPr>
+              <w:t>Chat</w:t>
+            </w:r>
+          </w:p>
+        </w:tc>
+        <w:tc>
+          <w:tcPr>
+            <w:tcW w:w="6094" w:type="dxa"/>
+          </w:tcPr>
+          <w:p>
+            <w:pPr>
+              <w:pStyle w:val="ListParagraph"/>
+              <w:numPr>
+                <w:ilvl w:val="0"/>
+                <w:numId w:val="2"/>
+              </w:numPr>
+              <w:ind w:right="885"/>
+              <w:cnfStyle w:val="000000000000" w:firstRow="0" w:lastRow="0" w:firstColumn="0" w:lastColumn="0" w:oddVBand="0" w:evenVBand="0" w:oddHBand="0" w:evenHBand="0" w:firstRowFirstColumn="0" w:firstRowLastColumn="0" w:lastRowFirstColumn="0" w:lastRowLastColumn="0"/>
+              <w:rPr>
+                <w:sz w:val="18"/>
+              </w:rPr>
+            </w:pPr>
+            <w:r>
+              <w:rPr>
+                <w:sz w:val="18"/>
+              </w:rPr>
+              <w:t>Server address</w:t>
+            </w:r>
+          </w:p>
+          <w:p>
+            <w:pPr>
+              <w:pStyle w:val="ListParagraph"/>
+              <w:numPr>
+                <w:ilvl w:val="0"/>
+                <w:numId w:val="2"/>
+              </w:numPr>
+              <w:ind w:right="885"/>
+              <w:cnfStyle w:val="000000000000" w:firstRow="0" w:lastRow="0" w:firstColumn="0" w:lastColumn="0" w:oddVBand="0" w:evenVBand="0" w:oddHBand="0" w:evenHBand="0" w:firstRowFirstColumn="0" w:firstRowLastColumn="0" w:lastRowFirstColumn="0" w:lastRowLastColumn="0"/>
+              <w:rPr>
+                <w:sz w:val="18"/>
+              </w:rPr>
+            </w:pPr>
+            <w:r>
+              <w:rPr>
+                <w:sz w:val="18"/>
+              </w:rPr>
+              <w:t>Any keys etc</w:t>
+            </w:r>
+          </w:p>
+        </w:tc>
+      </w:tr>
+      <w:tr>
+        <w:trPr>
+          <w:cnfStyle w:val="000000100000" w:firstRow="0" w:lastRow="0" w:firstColumn="0" w:lastColumn="0" w:oddVBand="0" w:evenVBand="0" w:oddHBand="1" w:evenHBand="0" w:firstRowFirstColumn="0" w:firstRowLastColumn="0" w:lastRowFirstColumn="0" w:lastRowLastColumn="0"/>
+        </w:trPr>
+        <w:tc>
+          <w:tcPr>
+            <w:cnfStyle w:val="001000000000" w:firstRow="0" w:lastRow="0" w:firstColumn="1" w:lastColumn="0" w:oddVBand="0" w:evenVBand="0" w:oddHBand="0" w:evenHBand="0" w:firstRowFirstColumn="0" w:firstRowLastColumn="0" w:lastRowFirstColumn="0" w:lastRowLastColumn="0"/>
+            <w:tcW w:w="2376" w:type="dxa"/>
+          </w:tcPr>
+          <w:p>
+            <w:pPr>
+              <w:ind w:right="885"/>
+              <w:rPr>
+                <w:b w:val="0"/>
+                <w:sz w:val="18"/>
+              </w:rPr>
+            </w:pPr>
+            <w:r>
+              <w:rPr>
+                <w:b w:val="0"/>
+                <w:sz w:val="18"/>
+              </w:rPr>
+              <w:t>Session artifacts persistent storage</w:t>
+            </w:r>
+          </w:p>
+        </w:tc>
+        <w:tc>
+          <w:tcPr>
+            <w:tcW w:w="6094" w:type="dxa"/>
+          </w:tcPr>
+          <w:p>
+            <w:pPr>
+              <w:pStyle w:val="ListParagraph"/>
+              <w:numPr>
+                <w:ilvl w:val="0"/>
+                <w:numId w:val="2"/>
+              </w:numPr>
+              <w:ind w:right="885"/>
+              <w:cnfStyle w:val="000000100000" w:firstRow="0" w:lastRow="0" w:firstColumn="0" w:lastColumn="0" w:oddVBand="0" w:evenVBand="0" w:oddHBand="1" w:evenHBand="0" w:firstRowFirstColumn="0" w:firstRowLastColumn="0" w:lastRowFirstColumn="0" w:lastRowLastColumn="0"/>
+              <w:rPr>
+                <w:sz w:val="18"/>
+              </w:rPr>
+            </w:pPr>
+            <w:r>
+              <w:rPr>
+                <w:sz w:val="18"/>
+              </w:rPr>
+              <w:t>Persistent Storage server (maybe content server?)</w:t>
+            </w:r>
+          </w:p>
+          <w:p>
+            <w:pPr>
+              <w:pStyle w:val="ListParagraph"/>
+              <w:numPr>
+                <w:ilvl w:val="0"/>
+                <w:numId w:val="2"/>
+              </w:numPr>
+              <w:ind w:right="885"/>
+              <w:cnfStyle w:val="000000100000" w:firstRow="0" w:lastRow="0" w:firstColumn="0" w:lastColumn="0" w:oddVBand="0" w:evenVBand="0" w:oddHBand="1" w:evenHBand="0" w:firstRowFirstColumn="0" w:firstRowLastColumn="0" w:lastRowFirstColumn="0" w:lastRowLastColumn="0"/>
+              <w:rPr>
+                <w:sz w:val="18"/>
+              </w:rPr>
+            </w:pPr>
+            <w:r>
+              <w:rPr>
+                <w:sz w:val="18"/>
+              </w:rPr>
+              <w:t>Any information to access/use it</w:t>
+            </w:r>
+          </w:p>
+        </w:tc>
+      </w:tr>
+      <w:tr>
+        <w:tc>
+          <w:tcPr>
+            <w:cnfStyle w:val="001000000000" w:firstRow="0" w:lastRow="0" w:firstColumn="1" w:lastColumn="0" w:oddVBand="0" w:evenVBand="0" w:oddHBand="0" w:evenHBand="0" w:firstRowFirstColumn="0" w:firstRowLastColumn="0" w:lastRowFirstColumn="0" w:lastRowLastColumn="0"/>
+            <w:tcW w:w="2376" w:type="dxa"/>
+          </w:tcPr>
+          <w:p>
+            <w:pPr>
+              <w:ind w:right="885"/>
+              <w:rPr>
+                <w:b w:val="0"/>
+                <w:sz w:val="18"/>
+              </w:rPr>
+            </w:pPr>
+            <w:r>
+              <w:rPr>
+                <w:b w:val="0"/>
+                <w:sz w:val="18"/>
+              </w:rPr>
+              <w:t>Docker repository</w:t>
+            </w:r>
+          </w:p>
+        </w:tc>
+        <w:tc>
+          <w:tcPr>
+            <w:tcW w:w="6094" w:type="dxa"/>
+          </w:tcPr>
+          <w:p>
+            <w:pPr>
+              <w:pStyle w:val="ListParagraph"/>
+              <w:numPr>
+                <w:ilvl w:val="0"/>
+                <w:numId w:val="2"/>
+              </w:numPr>
+              <w:ind w:right="885"/>
+              <w:cnfStyle w:val="000000000000" w:firstRow="0" w:lastRow="0" w:firstColumn="0" w:lastColumn="0" w:oddVBand="0" w:evenVBand="0" w:oddHBand="0" w:evenHBand="0" w:firstRowFirstColumn="0" w:firstRowLastColumn="0" w:lastRowFirstColumn="0" w:lastRowLastColumn="0"/>
+              <w:rPr>
+                <w:sz w:val="18"/>
+              </w:rPr>
+            </w:pPr>
+            <w:r>
+              <w:rPr>
+                <w:sz w:val="18"/>
+              </w:rPr>
+              <w:t>URL for the repository</w:t>
+            </w:r>
+          </w:p>
+          <w:p>
+            <w:pPr>
+              <w:pStyle w:val="ListParagraph"/>
+              <w:numPr>
+                <w:ilvl w:val="0"/>
+                <w:numId w:val="2"/>
+              </w:numPr>
+              <w:ind w:right="885"/>
+              <w:cnfStyle w:val="000000000000" w:firstRow="0" w:lastRow="0" w:firstColumn="0" w:lastColumn="0" w:oddVBand="0" w:evenVBand="0" w:oddHBand="0" w:evenHBand="0" w:firstRowFirstColumn="0" w:firstRowLastColumn="0" w:lastRowFirstColumn="0" w:lastRowLastColumn="0"/>
+              <w:rPr>
+                <w:sz w:val="18"/>
+              </w:rPr>
+            </w:pPr>
+            <w:r>
+              <w:rPr>
+                <w:sz w:val="18"/>
+              </w:rPr>
+              <w:t>Credentials</w:t>
             </w:r>
           </w:p>
         </w:tc>
@@ -2095,7 +2812,7 @@
               <w:sz w:val="24"/>
               <w:szCs w:val="24"/>
             </w:rPr>
-            <w:t>2</w:t>
+            <w:t>4</w:t>
           </w:r>
           <w:r>
             <w:rPr>
@@ -2194,6 +2911,119 @@
 <file path=word/numbering.xml><?xml version="1.0" encoding="utf-8"?>
 <w:numbering xmlns:wpc="http://schemas.microsoft.com/office/word/2010/wordprocessingCanvas" xmlns:mo="http://schemas.microsoft.com/office/mac/office/2008/main" xmlns:mc="http://schemas.openxmlformats.org/markup-compatibility/2006" xmlns:mv="urn:schemas-microsoft-com:mac:vml" xmlns:o="urn:schemas-microsoft-com:office:office" xmlns:r="http://schemas.openxmlformats.org/officeDocument/2006/relationships" xmlns:m="http://schemas.openxmlformats.org/officeDocument/2006/math" xmlns:v="urn:schemas-microsoft-com:vml" xmlns:wp14="http://schemas.microsoft.com/office/word/2010/wordprocessingDrawing" xmlns:wp="http://schemas.openxmlformats.org/drawingml/2006/wordprocessingDrawing" xmlns:w10="urn:schemas-microsoft-com:office:word" xmlns:w="http://schemas.openxmlformats.org/wordprocessingml/2006/main" xmlns:w14="http://schemas.microsoft.com/office/word/2010/wordml" xmlns:wpg="http://schemas.microsoft.com/office/word/2010/wordprocessingGroup" xmlns:wpi="http://schemas.microsoft.com/office/word/2010/wordprocessingInk" xmlns:wne="http://schemas.microsoft.com/office/word/2006/wordml" xmlns:wps="http://schemas.microsoft.com/office/word/2010/wordprocessingShape" mc:Ignorable="w14 wp14">
   <w:abstractNum w:abstractNumId="0">
+    <w:nsid w:val="08684019"/>
+    <w:multiLevelType w:val="hybridMultilevel"/>
+    <w:tmpl w:val="9D7880FC"/>
+    <w:lvl w:ilvl="0" w:tplc="04090001">
+      <w:start w:val="1"/>
+      <w:numFmt w:val="bullet"/>
+      <w:lvlText w:val=""/>
+      <w:lvlJc w:val="left"/>
+      <w:pPr>
+        <w:ind w:left="720" w:hanging="360"/>
+      </w:pPr>
+      <w:rPr>
+        <w:rFonts w:ascii="Symbol" w:hAnsi="Symbol" w:hint="default"/>
+      </w:rPr>
+    </w:lvl>
+    <w:lvl w:ilvl="1" w:tplc="04090003" w:tentative="1">
+      <w:start w:val="1"/>
+      <w:numFmt w:val="bullet"/>
+      <w:lvlText w:val="o"/>
+      <w:lvlJc w:val="left"/>
+      <w:pPr>
+        <w:ind w:left="1440" w:hanging="360"/>
+      </w:pPr>
+      <w:rPr>
+        <w:rFonts w:ascii="Courier New" w:hAnsi="Courier New" w:hint="default"/>
+      </w:rPr>
+    </w:lvl>
+    <w:lvl w:ilvl="2" w:tplc="04090005" w:tentative="1">
+      <w:start w:val="1"/>
+      <w:numFmt w:val="bullet"/>
+      <w:lvlText w:val=""/>
+      <w:lvlJc w:val="left"/>
+      <w:pPr>
+        <w:ind w:left="2160" w:hanging="360"/>
+      </w:pPr>
+      <w:rPr>
+        <w:rFonts w:ascii="Wingdings" w:hAnsi="Wingdings" w:hint="default"/>
+      </w:rPr>
+    </w:lvl>
+    <w:lvl w:ilvl="3" w:tplc="04090001" w:tentative="1">
+      <w:start w:val="1"/>
+      <w:numFmt w:val="bullet"/>
+      <w:lvlText w:val=""/>
+      <w:lvlJc w:val="left"/>
+      <w:pPr>
+        <w:ind w:left="2880" w:hanging="360"/>
+      </w:pPr>
+      <w:rPr>
+        <w:rFonts w:ascii="Symbol" w:hAnsi="Symbol" w:hint="default"/>
+      </w:rPr>
+    </w:lvl>
+    <w:lvl w:ilvl="4" w:tplc="04090003" w:tentative="1">
+      <w:start w:val="1"/>
+      <w:numFmt w:val="bullet"/>
+      <w:lvlText w:val="o"/>
+      <w:lvlJc w:val="left"/>
+      <w:pPr>
+        <w:ind w:left="3600" w:hanging="360"/>
+      </w:pPr>
+      <w:rPr>
+        <w:rFonts w:ascii="Courier New" w:hAnsi="Courier New" w:hint="default"/>
+      </w:rPr>
+    </w:lvl>
+    <w:lvl w:ilvl="5" w:tplc="04090005" w:tentative="1">
+      <w:start w:val="1"/>
+      <w:numFmt w:val="bullet"/>
+      <w:lvlText w:val=""/>
+      <w:lvlJc w:val="left"/>
+      <w:pPr>
+        <w:ind w:left="4320" w:hanging="360"/>
+      </w:pPr>
+      <w:rPr>
+        <w:rFonts w:ascii="Wingdings" w:hAnsi="Wingdings" w:hint="default"/>
+      </w:rPr>
+    </w:lvl>
+    <w:lvl w:ilvl="6" w:tplc="04090001" w:tentative="1">
+      <w:start w:val="1"/>
+      <w:numFmt w:val="bullet"/>
+      <w:lvlText w:val=""/>
+      <w:lvlJc w:val="left"/>
+      <w:pPr>
+        <w:ind w:left="5040" w:hanging="360"/>
+      </w:pPr>
+      <w:rPr>
+        <w:rFonts w:ascii="Symbol" w:hAnsi="Symbol" w:hint="default"/>
+      </w:rPr>
+    </w:lvl>
+    <w:lvl w:ilvl="7" w:tplc="04090003" w:tentative="1">
+      <w:start w:val="1"/>
+      <w:numFmt w:val="bullet"/>
+      <w:lvlText w:val="o"/>
+      <w:lvlJc w:val="left"/>
+      <w:pPr>
+        <w:ind w:left="5760" w:hanging="360"/>
+      </w:pPr>
+      <w:rPr>
+        <w:rFonts w:ascii="Courier New" w:hAnsi="Courier New" w:hint="default"/>
+      </w:rPr>
+    </w:lvl>
+    <w:lvl w:ilvl="8" w:tplc="04090005" w:tentative="1">
+      <w:start w:val="1"/>
+      <w:numFmt w:val="bullet"/>
+      <w:lvlText w:val=""/>
+      <w:lvlJc w:val="left"/>
+      <w:pPr>
+        <w:ind w:left="6480" w:hanging="360"/>
+      </w:pPr>
+      <w:rPr>
+        <w:rFonts w:ascii="Wingdings" w:hAnsi="Wingdings" w:hint="default"/>
+      </w:rPr>
+    </w:lvl>
+  </w:abstractNum>
+  <w:abstractNum w:abstractNumId="1">
     <w:nsid w:val="2FEC3623"/>
     <w:multiLevelType w:val="hybridMultilevel"/>
     <w:tmpl w:val="2640AFBA"/>
@@ -2307,6 +3137,9 @@
     </w:lvl>
   </w:abstractNum>
   <w:num w:numId="1">
+    <w:abstractNumId w:val="1"/>
+  </w:num>
+  <w:num w:numId="2">
     <w:abstractNumId w:val="0"/>
   </w:num>
 </w:numbering>
@@ -2689,6 +3522,7 @@
   <w:style w:type="character" w:default="1" w:styleId="DefaultParagraphFont">
     <w:name w:val="Default Paragraph Font"/>
     <w:uiPriority w:val="1"/>
+    <w:semiHidden/>
     <w:unhideWhenUsed/>
   </w:style>
   <w:style w:type="table" w:default="1" w:styleId="TableNormal">
@@ -3914,6 +4748,7 @@
   <w:style w:type="character" w:default="1" w:styleId="DefaultParagraphFont">
     <w:name w:val="Default Paragraph Font"/>
     <w:uiPriority w:val="1"/>
+    <w:semiHidden/>
     <w:unhideWhenUsed/>
   </w:style>
   <w:style w:type="table" w:default="1" w:styleId="TableNormal">
@@ -5106,7 +5941,7 @@
 </file>
 
 <file path=customXml/itemProps2.xml><?xml version="1.0" encoding="utf-8"?>
-<ds:datastoreItem xmlns:ds="http://schemas.openxmlformats.org/officeDocument/2006/customXml" ds:itemID="{3562F218-4A97-2C43-93BC-5CDC16967543}">
+<ds:datastoreItem xmlns:ds="http://schemas.openxmlformats.org/officeDocument/2006/customXml" ds:itemID="{796C0337-2490-F647-B4DF-F57A5BCBD9C6}">
   <ds:schemaRefs>
     <ds:schemaRef ds:uri="http://schemas.openxmlformats.org/officeDocument/2006/bibliography"/>
   </ds:schemaRefs>

</xml_diff>